<commit_message>
Primera parte capitulo 2
</commit_message>
<xml_diff>
--- a/Capitulo 1.docx
+++ b/Capitulo 1.docx
@@ -5,10 +5,7 @@
     <w:p>
       <w:pPr>
         <w:pStyle w:val="Ttulo1"/>
-        <w:numPr>
-          <w:ilvl w:val="0"/>
-          <w:numId w:val="2"/>
-        </w:numPr>
+        <w:spacing w:after="240"/>
       </w:pPr>
       <w:bookmarkStart w:id="0" w:name="_Toc423519216"/>
       <w:bookmarkStart w:id="1" w:name="_Toc423634560"/>
@@ -82,7 +79,7 @@
       </w:r>
       <w:proofErr w:type="spellEnd"/>
       <w:r>
-        <w:t xml:space="preserve"> and Medical) ha hecho que exista una saturación en estas que hacen que la calidad de servicio (</w:t>
+        <w:t xml:space="preserve"> and Medical) ha hecho que exista una saturación en estas, lo que ha repercutido en la calidad de servicio (</w:t>
       </w:r>
       <w:proofErr w:type="spellStart"/>
       <w:r>
@@ -90,7 +87,7 @@
       </w:r>
       <w:proofErr w:type="spellEnd"/>
       <w:r>
-        <w:t>) empeore.</w:t>
+        <w:t>), dificultando la conectividad.</w:t>
       </w:r>
     </w:p>
     <w:p>
@@ -105,9 +102,9 @@
         </w:rPr>
         <w:drawing>
           <wp:inline distT="0" distB="0" distL="0" distR="0">
-            <wp:extent cx="5391785" cy="3450590"/>
+            <wp:extent cx="5391150" cy="3448050"/>
             <wp:effectExtent l="0" t="0" r="0" b="0"/>
-            <wp:docPr id="1" name="Imagen 1" descr="C:\Users\Manuel\AppData\Local\Microsoft\Windows\INetCache\Content.Word\Frecuency Allocations EEUU.JPG"/>
+            <wp:docPr id="4" name="Imagen 4" descr="Frecuency Allocations EEUU"/>
             <wp:cNvGraphicFramePr>
               <a:graphicFrameLocks xmlns:a="http://schemas.openxmlformats.org/drawingml/2006/main" noChangeAspect="1"/>
             </wp:cNvGraphicFramePr>
@@ -115,7 +112,7 @@
               <a:graphicData uri="http://schemas.openxmlformats.org/drawingml/2006/picture">
                 <pic:pic xmlns:pic="http://schemas.openxmlformats.org/drawingml/2006/picture">
                   <pic:nvPicPr>
-                    <pic:cNvPr id="0" name="Picture 1" descr="C:\Users\Manuel\AppData\Local\Microsoft\Windows\INetCache\Content.Word\Frecuency Allocations EEUU.JPG"/>
+                    <pic:cNvPr id="0" name="Picture 29" descr="Frecuency Allocations EEUU"/>
                     <pic:cNvPicPr>
                       <a:picLocks noChangeAspect="1" noChangeArrowheads="1"/>
                     </pic:cNvPicPr>
@@ -136,7 +133,7 @@
                   <pic:spPr bwMode="auto">
                     <a:xfrm>
                       <a:off x="0" y="0"/>
-                      <a:ext cx="5391785" cy="3450590"/>
+                      <a:ext cx="5391150" cy="3448050"/>
                     </a:xfrm>
                     <a:prstGeom prst="rect">
                       <a:avLst/>
@@ -178,6 +175,9 @@
         <w:t>1</w:t>
       </w:r>
       <w:r>
+        <w:rPr>
+          <w:noProof/>
+        </w:rPr>
         <w:fldChar w:fldCharType="end"/>
       </w:r>
       <w:r>
@@ -199,6 +199,9 @@
         <w:t>1</w:t>
       </w:r>
       <w:r>
+        <w:rPr>
+          <w:noProof/>
+        </w:rPr>
         <w:fldChar w:fldCharType="end"/>
       </w:r>
       <w:r>
@@ -214,7 +217,7 @@
     </w:p>
     <w:p>
       <w:r>
-        <w:t>Como podemos ver en la Figura 1.1, donde se muestra el reparto del espectro en EEUU en el año 2011, el grado de saturación y fragmentación del espectro es enorme, que es igual en otras regiones como Europa. Lo que deja un rango de frecuencias muy limitado para las bandas ISM. Esto ha hecho que se tengan que buscar soluciones para cumplir las condiciones necesarias para las WSN en cuanto al consumo energético.</w:t>
+        <w:t>Como podemos ver en la Figura 1.1, donde se muestra el reparto del espectro en EEUU en el año 2011, el grado de saturación y fragmentación del espectro es enorme, coincidiendo este problema también en Europa, lo que deja un rango de frecuencias muy limitado para las bandas ISM. Esta circunstancia ha impulsado la búsqueda de soluciones para cumplir las condiciones necesarias para las WSN en cuanto al consumo energético.</w:t>
       </w:r>
     </w:p>
     <w:p>
@@ -224,11 +227,13 @@
     </w:p>
     <w:p>
       <w:r>
-        <w:t xml:space="preserve">Los sistemas de CR deben de poder cambiar sus parámetros de comunicación en función del estado del espectro de manera dinámica. Esto va a derivar en un uso del espectro más óptimo, ya que se van a utilizar los canales con menor ruido e interferencias en cada momento. Estas técnicas no solo van a ayudar a optimizar las comunicaciones en las redes que lo implementen </w:t>
-      </w:r>
+        <w:t xml:space="preserve">Los sistemas de CR deben de poder cambiar sus parámetros de comunicación en función del estado del espectro de manera dinámica. Esto va a derivar en un uso del espectro más óptimo, ya que se van a utilizar los canales con menor ruido e interferencias en cada momento. </w:t>
+      </w:r>
+    </w:p>
+    <w:p>
       <w:r>
         <w:lastRenderedPageBreak/>
-        <w:t>sino que será beneficioso para el resto de redes ya que restan saturación en los canales que éstas utilicen.</w:t>
+        <w:t>Estas técnicas no solo van a ayudar a optimizar las comunicaciones en las redes que lo implementen, sino que será beneficioso para el resto de redes ya que al buscar canales alternativos restarán saturación en los canales que éstas utilicen.</w:t>
       </w:r>
     </w:p>
     <w:p>
@@ -238,38 +243,30 @@
     </w:p>
     <w:p>
       <w:r>
-        <w:t xml:space="preserve">Este trabajo está centrado en el desarrollo de un banco de pruebas para CWSN del Laboratorio de Sistemas Integrados (LSI), vinculado al Departamento de Ingeniería Electrónica (DIE) de la Universidad Politécnica de Madrid (UPM), donde se implementarán dos estrategias de optimización para el nodo </w:t>
+        <w:t>Este trabajo está centrado en el desarrollo de un banco de pruebas para CWSN del Laboratorio de Sistemas Integrados (LSI), vinculado al Departamento de Ingeniería Electrónica (DIE) de la Universidad Politécnica de Madrid (UPM), donde se implementarán dos estrategias de optimización para el nodo cNGD (</w:t>
       </w:r>
       <w:proofErr w:type="spellStart"/>
       <w:r>
-        <w:t>cNGD</w:t>
+        <w:t>Cognitive</w:t>
       </w:r>
       <w:proofErr w:type="spellEnd"/>
       <w:r>
-        <w:t xml:space="preserve"> (</w:t>
+        <w:t xml:space="preserve"> New </w:t>
       </w:r>
       <w:proofErr w:type="spellStart"/>
       <w:r>
-        <w:t>Cognitive</w:t>
+        <w:t>Generation</w:t>
       </w:r>
       <w:proofErr w:type="spellEnd"/>
       <w:r>
-        <w:t xml:space="preserve"> New </w:t>
+        <w:t xml:space="preserve"> </w:t>
       </w:r>
       <w:proofErr w:type="spellStart"/>
       <w:r>
-        <w:t>Generation</w:t>
+        <w:t>Device</w:t>
       </w:r>
       <w:proofErr w:type="spellEnd"/>
       <w:r>
-        <w:t xml:space="preserve"> </w:t>
-      </w:r>
-      <w:proofErr w:type="spellStart"/>
-      <w:r>
-        <w:t>Device</w:t>
-      </w:r>
-      <w:proofErr w:type="spellEnd"/>
-      <w:r>
         <w:t>) desarrollado en dicho grupo de investigación.</w:t>
       </w:r>
     </w:p>
@@ -278,7 +275,7 @@
         <w:pStyle w:val="Ttulo2"/>
         <w:numPr>
           <w:ilvl w:val="1"/>
-          <w:numId w:val="2"/>
+          <w:numId w:val="0"/>
         </w:numPr>
       </w:pPr>
       <w:bookmarkStart w:id="3" w:name="_Toc423519217"/>
@@ -291,7 +288,7 @@
     </w:p>
     <w:p>
       <w:r>
-        <w:t>El objetivo principal del trabajo es la implementación de estrategias de optimización en un banco de pruebas para redes de sensores inalámbricas cognitivas. Para la consecución de este objetivo se dividirá este objetivo principal en varios objetivos secundarios que se puedan abordar de forma sencilla. Estos objetivos van a ser los siguientes:</w:t>
+        <w:t>El objetivo principal del trabajo es la implementación de estrategias de optimización en un banco de pruebas para redes de sensores inalámbricas cognitivas. Para la consecución de este objetivo se dividirá en varios objetivos secundarios que se puedan abordar de forma sencilla. Estos objetivos van a ser los siguientes:</w:t>
       </w:r>
     </w:p>
     <w:p>
@@ -353,7 +350,7 @@
         </w:numPr>
       </w:pPr>
       <w:r>
-        <w:t>Pruebas. Por último se realizarán todas las pruebas que sean necesarias para comprobar todos los casos en los que se puedan encontrar los nodos con una red completa formada y que la ejecución del código sea correcta.</w:t>
+        <w:t>Pruebas. Por último se realizarán todas las pruebas que sean necesarias para comprobar todos los casos en los que se puedan encontrar los nodos con una red completa y que la ejecución del código sea correcta.</w:t>
       </w:r>
     </w:p>
     <w:p>
@@ -361,7 +358,7 @@
         <w:pStyle w:val="Ttulo2"/>
         <w:numPr>
           <w:ilvl w:val="1"/>
-          <w:numId w:val="2"/>
+          <w:numId w:val="0"/>
         </w:numPr>
       </w:pPr>
       <w:r>
@@ -425,7 +422,7 @@
         </w:numPr>
       </w:pPr>
       <w:r>
-        <w:t>Desarrollo. Consiste en la implementación de los dos algoritmos sobre los nodos disponibles en el laboratorio. Tras la implementación de los dos algoritmos se ha desarrollado una aplicación que sirva de demostración del correcto funcionamiento del código implementado.</w:t>
+        <w:t>Desarrollo. Consiste en la implementación de los dos algoritmos sobre los nodos disponibles en el laboratorio. Tras esto, se ha desarrollado una aplicación que sirva de demostración del correcto funcionamiento del código implementado.</w:t>
       </w:r>
     </w:p>
     <w:p>
@@ -467,7 +464,7 @@
         <w:pStyle w:val="Ttulo2"/>
         <w:numPr>
           <w:ilvl w:val="1"/>
-          <w:numId w:val="2"/>
+          <w:numId w:val="0"/>
         </w:numPr>
       </w:pPr>
       <w:bookmarkStart w:id="7" w:name="_Toc423519219"/>
@@ -555,10 +552,8 @@
         <w:t>Para finalizar, se incluye una lista de referencias y otra de acrónimos utilizados.</w:t>
       </w:r>
     </w:p>
-    <w:p>
-      <w:pPr>
-        <w:pStyle w:val="Ttulo2"/>
-      </w:pPr>
+    <w:p/>
+    <w:p>
       <w:bookmarkStart w:id="9" w:name="_GoBack"/>
       <w:bookmarkEnd w:id="9"/>
     </w:p>
@@ -574,7 +569,7 @@
 
 <file path=word/numbering.xml><?xml version="1.0" encoding="utf-8"?>
 <w:numbering xmlns:wpc="http://schemas.microsoft.com/office/word/2010/wordprocessingCanvas" xmlns:mc="http://schemas.openxmlformats.org/markup-compatibility/2006" xmlns:o="urn:schemas-microsoft-com:office:office" xmlns:r="http://schemas.openxmlformats.org/officeDocument/2006/relationships" xmlns:m="http://schemas.openxmlformats.org/officeDocument/2006/math" xmlns:v="urn:schemas-microsoft-com:vml" xmlns:wp14="http://schemas.microsoft.com/office/word/2010/wordprocessingDrawing" xmlns:wp="http://schemas.openxmlformats.org/drawingml/2006/wordprocessingDrawing" xmlns:w10="urn:schemas-microsoft-com:office:word" xmlns:w="http://schemas.openxmlformats.org/wordprocessingml/2006/main" xmlns:w14="http://schemas.microsoft.com/office/word/2010/wordml" xmlns:w15="http://schemas.microsoft.com/office/word/2012/wordml" xmlns:wpg="http://schemas.microsoft.com/office/word/2010/wordprocessingGroup" xmlns:wpi="http://schemas.microsoft.com/office/word/2010/wordprocessingInk" xmlns:wne="http://schemas.microsoft.com/office/word/2006/wordml" xmlns:wps="http://schemas.microsoft.com/office/word/2010/wordprocessingShape" mc:Ignorable="w14 w15 wp14">
-  <w:abstractNum w:abstractNumId="0" w15:restartNumberingAfterBreak="0">
+  <w:abstractNum w:abstractNumId="0">
     <w:nsid w:val="0B5C07F0"/>
     <w:multiLevelType w:val="hybridMultilevel"/>
     <w:tmpl w:val="4F749602"/>
@@ -687,14 +682,13 @@
       </w:rPr>
     </w:lvl>
   </w:abstractNum>
-  <w:abstractNum w:abstractNumId="1" w15:restartNumberingAfterBreak="0">
+  <w:abstractNum w:abstractNumId="1">
     <w:nsid w:val="18D905B0"/>
     <w:multiLevelType w:val="multilevel"/>
     <w:tmpl w:val="E25A4EF8"/>
     <w:lvl w:ilvl="0">
       <w:start w:val="1"/>
       <w:numFmt w:val="decimal"/>
-      <w:pStyle w:val="Ttulo1"/>
       <w:suff w:val="space"/>
       <w:lvlText w:val="Capítulo %1."/>
       <w:lvlJc w:val="left"/>
@@ -708,7 +702,6 @@
     <w:lvl w:ilvl="1">
       <w:start w:val="1"/>
       <w:numFmt w:val="decimal"/>
-      <w:pStyle w:val="Ttulo2"/>
       <w:suff w:val="space"/>
       <w:lvlText w:val="%1.%2."/>
       <w:lvlJc w:val="left"/>
@@ -722,7 +715,6 @@
     <w:lvl w:ilvl="2">
       <w:start w:val="1"/>
       <w:numFmt w:val="decimal"/>
-      <w:pStyle w:val="Ttulo3"/>
       <w:suff w:val="space"/>
       <w:lvlText w:val="%1.%2.%3."/>
       <w:lvlJc w:val="left"/>
@@ -812,7 +804,7 @@
       </w:rPr>
     </w:lvl>
   </w:abstractNum>
-  <w:abstractNum w:abstractNumId="2" w15:restartNumberingAfterBreak="0">
+  <w:abstractNum w:abstractNumId="2">
     <w:nsid w:val="6C3570AE"/>
     <w:multiLevelType w:val="hybridMultilevel"/>
     <w:tmpl w:val="8A5666C0"/>

</xml_diff>